<commit_message>
Inserção de Logo, Modelo de Ata, Modelo de Sprint Review
</commit_message>
<xml_diff>
--- a/Atas/Ata de Reunião - Modelo.docx
+++ b/Atas/Ata de Reunião - Modelo.docx
@@ -1088,7 +1088,7 @@
       <w:headerReference w:type="first" r:id="rId13"/>
       <w:footerReference w:type="first" r:id="rId14"/>
       <w:pgSz w:w="11906" w:h="16838" w:code="9"/>
-      <w:pgMar w:top="1701" w:right="1134" w:bottom="1134" w:left="1701" w:header="709" w:footer="709" w:gutter="0"/>
+      <w:pgMar w:top="1701" w:right="1134" w:bottom="1134" w:left="1701" w:header="709" w:footer="1134" w:gutter="0"/>
       <w:pgNumType w:start="0"/>
       <w:cols w:space="708"/>
       <w:titlePg/>
@@ -1134,21 +1134,91 @@
       <w:rPr>
         <w:noProof/>
       </w:rPr>
+      <w:drawing>
+        <wp:anchor distT="0" distB="0" distL="114300" distR="114300" simplePos="0" relativeHeight="251660290" behindDoc="0" locked="0" layoutInCell="1" allowOverlap="1" wp14:anchorId="42C5ED03" wp14:editId="1207F208">
+          <wp:simplePos x="0" y="0"/>
+          <wp:positionH relativeFrom="margin">
+            <wp:posOffset>5712460</wp:posOffset>
+          </wp:positionH>
+          <wp:positionV relativeFrom="paragraph">
+            <wp:posOffset>50800</wp:posOffset>
+          </wp:positionV>
+          <wp:extent cx="581025" cy="781050"/>
+          <wp:effectExtent l="0" t="0" r="9525" b="0"/>
+          <wp:wrapSquare wrapText="bothSides"/>
+          <wp:docPr id="38080574" name="Imagem 2"/>
+          <wp:cNvGraphicFramePr>
+            <a:graphicFrameLocks xmlns:a="http://schemas.openxmlformats.org/drawingml/2006/main" noChangeAspect="1"/>
+          </wp:cNvGraphicFramePr>
+          <a:graphic xmlns:a="http://schemas.openxmlformats.org/drawingml/2006/main">
+            <a:graphicData uri="http://schemas.openxmlformats.org/drawingml/2006/picture">
+              <pic:pic xmlns:pic="http://schemas.openxmlformats.org/drawingml/2006/picture">
+                <pic:nvPicPr>
+                  <pic:cNvPr id="0" name="Picture 1"/>
+                  <pic:cNvPicPr>
+                    <a:picLocks noChangeAspect="1" noChangeArrowheads="1"/>
+                  </pic:cNvPicPr>
+                </pic:nvPicPr>
+                <pic:blipFill rotWithShape="1">
+                  <a:blip r:embed="rId1">
+                    <a:extLst>
+                      <a:ext uri="{28A0092B-C50C-407E-A947-70E740481C1C}">
+                        <a14:useLocalDpi xmlns:a14="http://schemas.microsoft.com/office/drawing/2010/main" val="0"/>
+                      </a:ext>
+                    </a:extLst>
+                  </a:blip>
+                  <a:srcRect l="22604" t="9910" r="22242" b="16216"/>
+                  <a:stretch/>
+                </pic:blipFill>
+                <pic:spPr bwMode="auto">
+                  <a:xfrm>
+                    <a:off x="0" y="0"/>
+                    <a:ext cx="581025" cy="781050"/>
+                  </a:xfrm>
+                  <a:prstGeom prst="rect">
+                    <a:avLst/>
+                  </a:prstGeom>
+                  <a:noFill/>
+                  <a:ln>
+                    <a:noFill/>
+                  </a:ln>
+                  <a:extLst>
+                    <a:ext uri="{53640926-AAD7-44D8-BBD7-CCE9431645EC}">
+                      <a14:shadowObscured xmlns:a14="http://schemas.microsoft.com/office/drawing/2010/main"/>
+                    </a:ext>
+                  </a:extLst>
+                </pic:spPr>
+              </pic:pic>
+            </a:graphicData>
+          </a:graphic>
+          <wp14:sizeRelH relativeFrom="margin">
+            <wp14:pctWidth>0</wp14:pctWidth>
+          </wp14:sizeRelH>
+          <wp14:sizeRelV relativeFrom="margin">
+            <wp14:pctHeight>0</wp14:pctHeight>
+          </wp14:sizeRelV>
+        </wp:anchor>
+      </w:drawing>
+    </w:r>
+    <w:r>
+      <w:rPr>
+        <w:noProof/>
+      </w:rPr>
       <mc:AlternateContent>
         <mc:Choice Requires="wps">
           <w:drawing>
-            <wp:anchor distT="0" distB="0" distL="114300" distR="114300" simplePos="0" relativeHeight="251659266" behindDoc="0" locked="0" layoutInCell="1" allowOverlap="1" wp14:anchorId="65268FCF" wp14:editId="18D5D1AE">
+            <wp:anchor distT="0" distB="0" distL="114300" distR="114300" simplePos="0" relativeHeight="251663362" behindDoc="0" locked="0" layoutInCell="1" allowOverlap="1" wp14:anchorId="3736900B" wp14:editId="773595DB">
               <wp:simplePos x="0" y="0"/>
               <wp:positionH relativeFrom="column">
-                <wp:posOffset>-546735</wp:posOffset>
+                <wp:posOffset>4739640</wp:posOffset>
               </wp:positionH>
               <wp:positionV relativeFrom="paragraph">
-                <wp:posOffset>117475</wp:posOffset>
+                <wp:posOffset>625475</wp:posOffset>
               </wp:positionV>
-              <wp:extent cx="2543175" cy="361950"/>
-              <wp:effectExtent l="0" t="0" r="9525" b="0"/>
+              <wp:extent cx="800100" cy="676275"/>
+              <wp:effectExtent l="0" t="0" r="0" b="9525"/>
               <wp:wrapNone/>
-              <wp:docPr id="581814894" name="Retângulo 1"/>
+              <wp:docPr id="1014989000" name="Elipse 5"/>
               <wp:cNvGraphicFramePr/>
               <a:graphic xmlns:a="http://schemas.openxmlformats.org/drawingml/2006/main">
                 <a:graphicData uri="http://schemas.microsoft.com/office/word/2010/wordprocessingShape">
@@ -1157,13 +1227,13 @@
                     <wps:spPr>
                       <a:xfrm>
                         <a:off x="0" y="0"/>
-                        <a:ext cx="2543175" cy="361950"/>
+                        <a:ext cx="800100" cy="676275"/>
                       </a:xfrm>
-                      <a:prstGeom prst="rect">
+                      <a:prstGeom prst="ellipse">
                         <a:avLst/>
                       </a:prstGeom>
                       <a:solidFill>
-                        <a:schemeClr val="bg1"/>
+                        <a:srgbClr val="00B050"/>
                       </a:solidFill>
                       <a:ln>
                         <a:noFill/>
@@ -1194,6 +1264,9 @@
                   </wps:wsp>
                 </a:graphicData>
               </a:graphic>
+              <wp14:sizeRelH relativeFrom="margin">
+                <wp14:pctWidth>0</wp14:pctWidth>
+              </wp14:sizeRelH>
               <wp14:sizeRelV relativeFrom="margin">
                 <wp14:pctHeight>0</wp14:pctHeight>
               </wp14:sizeRelV>
@@ -1202,7 +1275,250 @@
         </mc:Choice>
         <mc:Fallback>
           <w:pict>
-            <v:rect w14:anchorId="1A4A3788" id="Retângulo 1" o:spid="_x0000_s1026" style="position:absolute;margin-left:-43.05pt;margin-top:9.25pt;width:200.25pt;height:28.5pt;z-index:251659266;visibility:visible;mso-wrap-style:square;mso-height-percent:0;mso-wrap-distance-left:9pt;mso-wrap-distance-top:0;mso-wrap-distance-right:9pt;mso-wrap-distance-bottom:0;mso-position-horizontal:absolute;mso-position-horizontal-relative:text;mso-position-vertical:absolute;mso-position-vertical-relative:text;mso-height-percent:0;mso-height-relative:margin;v-text-anchor:middle" o:gfxdata="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" fillcolor="white [3212]" stroked="f" strokeweight="1pt"/>
+            <v:oval w14:anchorId="0E8E71AE" id="Elipse 5" o:spid="_x0000_s1026" style="position:absolute;margin-left:373.2pt;margin-top:49.25pt;width:63pt;height:53.25pt;z-index:251663362;visibility:visible;mso-wrap-style:square;mso-width-percent:0;mso-height-percent:0;mso-wrap-distance-left:9pt;mso-wrap-distance-top:0;mso-wrap-distance-right:9pt;mso-wrap-distance-bottom:0;mso-position-horizontal:absolute;mso-position-horizontal-relative:text;mso-position-vertical:absolute;mso-position-vertical-relative:text;mso-width-percent:0;mso-height-percent:0;mso-width-relative:margin;mso-height-relative:margin;v-text-anchor:middle" o:gfxdata="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" fillcolor="#00b050" stroked="f" strokeweight="1pt">
+              <v:stroke joinstyle="miter"/>
+            </v:oval>
+          </w:pict>
+        </mc:Fallback>
+      </mc:AlternateContent>
+    </w:r>
+    <w:r>
+      <w:rPr>
+        <w:noProof/>
+      </w:rPr>
+      <mc:AlternateContent>
+        <mc:Choice Requires="wps">
+          <w:drawing>
+            <wp:anchor distT="0" distB="0" distL="114300" distR="114300" simplePos="0" relativeHeight="251664386" behindDoc="0" locked="0" layoutInCell="1" allowOverlap="1" wp14:anchorId="1D700862" wp14:editId="4523BBF0">
+              <wp:simplePos x="0" y="0"/>
+              <wp:positionH relativeFrom="page">
+                <wp:posOffset>-209550</wp:posOffset>
+              </wp:positionH>
+              <wp:positionV relativeFrom="paragraph">
+                <wp:posOffset>434975</wp:posOffset>
+              </wp:positionV>
+              <wp:extent cx="866775" cy="771525"/>
+              <wp:effectExtent l="0" t="0" r="9525" b="9525"/>
+              <wp:wrapNone/>
+              <wp:docPr id="652382280" name="Elipse 6"/>
+              <wp:cNvGraphicFramePr/>
+              <a:graphic xmlns:a="http://schemas.openxmlformats.org/drawingml/2006/main">
+                <a:graphicData uri="http://schemas.microsoft.com/office/word/2010/wordprocessingShape">
+                  <wps:wsp>
+                    <wps:cNvSpPr/>
+                    <wps:spPr>
+                      <a:xfrm>
+                        <a:off x="0" y="0"/>
+                        <a:ext cx="866775" cy="771525"/>
+                      </a:xfrm>
+                      <a:prstGeom prst="ellipse">
+                        <a:avLst/>
+                      </a:prstGeom>
+                      <a:solidFill>
+                        <a:schemeClr val="tx1">
+                          <a:lumMod val="50000"/>
+                          <a:lumOff val="50000"/>
+                        </a:schemeClr>
+                      </a:solidFill>
+                      <a:ln>
+                        <a:noFill/>
+                      </a:ln>
+                    </wps:spPr>
+                    <wps:style>
+                      <a:lnRef idx="2">
+                        <a:schemeClr val="accent1">
+                          <a:shade val="15000"/>
+                        </a:schemeClr>
+                      </a:lnRef>
+                      <a:fillRef idx="1">
+                        <a:schemeClr val="accent1"/>
+                      </a:fillRef>
+                      <a:effectRef idx="0">
+                        <a:schemeClr val="accent1"/>
+                      </a:effectRef>
+                      <a:fontRef idx="minor">
+                        <a:schemeClr val="lt1"/>
+                      </a:fontRef>
+                    </wps:style>
+                    <wps:bodyPr rot="0" spcFirstLastPara="0" vertOverflow="overflow" horzOverflow="overflow" vert="horz" wrap="square" lIns="91440" tIns="45720" rIns="91440" bIns="45720" numCol="1" spcCol="0" rtlCol="0" fromWordArt="0" anchor="ctr" anchorCtr="0" forceAA="0" compatLnSpc="1">
+                      <a:prstTxWarp prst="textNoShape">
+                        <a:avLst/>
+                      </a:prstTxWarp>
+                      <a:noAutofit/>
+                    </wps:bodyPr>
+                  </wps:wsp>
+                </a:graphicData>
+              </a:graphic>
+              <wp14:sizeRelH relativeFrom="margin">
+                <wp14:pctWidth>0</wp14:pctWidth>
+              </wp14:sizeRelH>
+            </wp:anchor>
+          </w:drawing>
+        </mc:Choice>
+        <mc:Fallback>
+          <w:pict>
+            <v:oval w14:anchorId="2C04D879" id="Elipse 6" o:spid="_x0000_s1026" style="position:absolute;margin-left:-16.5pt;margin-top:34.25pt;width:68.25pt;height:60.75pt;z-index:251664386;visibility:visible;mso-wrap-style:square;mso-width-percent:0;mso-wrap-distance-left:9pt;mso-wrap-distance-top:0;mso-wrap-distance-right:9pt;mso-wrap-distance-bottom:0;mso-position-horizontal:absolute;mso-position-horizontal-relative:page;mso-position-vertical:absolute;mso-position-vertical-relative:text;mso-width-percent:0;mso-width-relative:margin;v-text-anchor:middle" o:gfxdata="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" fillcolor="gray [1629]" stroked="f" strokeweight="1pt">
+              <v:stroke joinstyle="miter"/>
+              <w10:wrap anchorx="page"/>
+            </v:oval>
+          </w:pict>
+        </mc:Fallback>
+      </mc:AlternateContent>
+    </w:r>
+    <w:r>
+      <w:rPr>
+        <w:noProof/>
+      </w:rPr>
+      <mc:AlternateContent>
+        <mc:Choice Requires="wps">
+          <w:drawing>
+            <wp:anchor distT="0" distB="0" distL="114300" distR="114300" simplePos="0" relativeHeight="251662338" behindDoc="0" locked="0" layoutInCell="1" allowOverlap="1" wp14:anchorId="331448FA" wp14:editId="548BDEE6">
+              <wp:simplePos x="0" y="0"/>
+              <wp:positionH relativeFrom="column">
+                <wp:posOffset>-1518285</wp:posOffset>
+              </wp:positionH>
+              <wp:positionV relativeFrom="paragraph">
+                <wp:posOffset>-22225</wp:posOffset>
+              </wp:positionV>
+              <wp:extent cx="619125" cy="1085850"/>
+              <wp:effectExtent l="0" t="0" r="28575" b="19050"/>
+              <wp:wrapNone/>
+              <wp:docPr id="119992740" name="Elipse 4"/>
+              <wp:cNvGraphicFramePr/>
+              <a:graphic xmlns:a="http://schemas.openxmlformats.org/drawingml/2006/main">
+                <a:graphicData uri="http://schemas.microsoft.com/office/word/2010/wordprocessingShape">
+                  <wps:wsp>
+                    <wps:cNvSpPr/>
+                    <wps:spPr>
+                      <a:xfrm>
+                        <a:off x="0" y="0"/>
+                        <a:ext cx="619125" cy="1085850"/>
+                      </a:xfrm>
+                      <a:prstGeom prst="ellipse">
+                        <a:avLst/>
+                      </a:prstGeom>
+                      <a:solidFill>
+                        <a:schemeClr val="tx1">
+                          <a:lumMod val="75000"/>
+                          <a:lumOff val="25000"/>
+                        </a:schemeClr>
+                      </a:solidFill>
+                    </wps:spPr>
+                    <wps:style>
+                      <a:lnRef idx="2">
+                        <a:schemeClr val="accent1">
+                          <a:shade val="15000"/>
+                        </a:schemeClr>
+                      </a:lnRef>
+                      <a:fillRef idx="1">
+                        <a:schemeClr val="accent1"/>
+                      </a:fillRef>
+                      <a:effectRef idx="0">
+                        <a:schemeClr val="accent1"/>
+                      </a:effectRef>
+                      <a:fontRef idx="minor">
+                        <a:schemeClr val="lt1"/>
+                      </a:fontRef>
+                    </wps:style>
+                    <wps:bodyPr rot="0" spcFirstLastPara="0" vertOverflow="overflow" horzOverflow="overflow" vert="horz" wrap="square" lIns="91440" tIns="45720" rIns="91440" bIns="45720" numCol="1" spcCol="0" rtlCol="0" fromWordArt="0" anchor="ctr" anchorCtr="0" forceAA="0" compatLnSpc="1">
+                      <a:prstTxWarp prst="textNoShape">
+                        <a:avLst/>
+                      </a:prstTxWarp>
+                      <a:noAutofit/>
+                    </wps:bodyPr>
+                  </wps:wsp>
+                </a:graphicData>
+              </a:graphic>
+              <wp14:sizeRelH relativeFrom="margin">
+                <wp14:pctWidth>0</wp14:pctWidth>
+              </wp14:sizeRelH>
+            </wp:anchor>
+          </w:drawing>
+        </mc:Choice>
+        <mc:Fallback>
+          <w:pict>
+            <v:oval w14:anchorId="3E2F3DDF" id="Elipse 4" o:spid="_x0000_s1026" style="position:absolute;margin-left:-119.55pt;margin-top:-1.75pt;width:48.75pt;height:85.5pt;z-index:251662338;visibility:visible;mso-wrap-style:square;mso-width-percent:0;mso-wrap-distance-left:9pt;mso-wrap-distance-top:0;mso-wrap-distance-right:9pt;mso-wrap-distance-bottom:0;mso-position-horizontal:absolute;mso-position-horizontal-relative:text;mso-position-vertical:absolute;mso-position-vertical-relative:text;mso-width-percent:0;mso-width-relative:margin;v-text-anchor:middle" o:gfxdata="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" fillcolor="#404040 [2429]" strokecolor="#09101d [484]" strokeweight="1pt">
+              <v:stroke joinstyle="miter"/>
+            </v:oval>
+          </w:pict>
+        </mc:Fallback>
+      </mc:AlternateContent>
+    </w:r>
+    <w:r>
+      <w:rPr>
+        <w:noProof/>
+      </w:rPr>
+      <mc:AlternateContent>
+        <mc:Choice Requires="wps">
+          <w:drawing>
+            <wp:anchor distT="0" distB="0" distL="114300" distR="114300" simplePos="0" relativeHeight="251661314" behindDoc="0" locked="0" layoutInCell="1" allowOverlap="1" wp14:anchorId="104C2423" wp14:editId="37AE89D1">
+              <wp:simplePos x="0" y="0"/>
+              <wp:positionH relativeFrom="page">
+                <wp:align>left</wp:align>
+              </wp:positionH>
+              <wp:positionV relativeFrom="paragraph">
+                <wp:posOffset>625475</wp:posOffset>
+              </wp:positionV>
+              <wp:extent cx="6181725" cy="514350"/>
+              <wp:effectExtent l="0" t="0" r="9525" b="0"/>
+              <wp:wrapNone/>
+              <wp:docPr id="250401699" name="Retângulo 3"/>
+              <wp:cNvGraphicFramePr/>
+              <a:graphic xmlns:a="http://schemas.openxmlformats.org/drawingml/2006/main">
+                <a:graphicData uri="http://schemas.microsoft.com/office/word/2010/wordprocessingShape">
+                  <wps:wsp>
+                    <wps:cNvSpPr/>
+                    <wps:spPr>
+                      <a:xfrm>
+                        <a:off x="0" y="0"/>
+                        <a:ext cx="6181725" cy="514350"/>
+                      </a:xfrm>
+                      <a:prstGeom prst="rect">
+                        <a:avLst/>
+                      </a:prstGeom>
+                      <a:solidFill>
+                        <a:srgbClr val="00B050"/>
+                      </a:solidFill>
+                      <a:ln>
+                        <a:noFill/>
+                      </a:ln>
+                    </wps:spPr>
+                    <wps:style>
+                      <a:lnRef idx="2">
+                        <a:schemeClr val="accent1">
+                          <a:shade val="15000"/>
+                        </a:schemeClr>
+                      </a:lnRef>
+                      <a:fillRef idx="1">
+                        <a:schemeClr val="accent1"/>
+                      </a:fillRef>
+                      <a:effectRef idx="0">
+                        <a:schemeClr val="accent1"/>
+                      </a:effectRef>
+                      <a:fontRef idx="minor">
+                        <a:schemeClr val="lt1"/>
+                      </a:fontRef>
+                    </wps:style>
+                    <wps:bodyPr rot="0" spcFirstLastPara="0" vertOverflow="overflow" horzOverflow="overflow" vert="horz" wrap="square" lIns="91440" tIns="45720" rIns="91440" bIns="45720" numCol="1" spcCol="0" rtlCol="0" fromWordArt="0" anchor="ctr" anchorCtr="0" forceAA="0" compatLnSpc="1">
+                      <a:prstTxWarp prst="textNoShape">
+                        <a:avLst/>
+                      </a:prstTxWarp>
+                      <a:noAutofit/>
+                    </wps:bodyPr>
+                  </wps:wsp>
+                </a:graphicData>
+              </a:graphic>
+              <wp14:sizeRelH relativeFrom="margin">
+                <wp14:pctWidth>0</wp14:pctWidth>
+              </wp14:sizeRelH>
+            </wp:anchor>
+          </w:drawing>
+        </mc:Choice>
+        <mc:Fallback>
+          <w:pict>
+            <v:rect w14:anchorId="37D3446B" id="Retângulo 3" o:spid="_x0000_s1026" style="position:absolute;margin-left:0;margin-top:49.25pt;width:486.75pt;height:40.5pt;z-index:251661314;visibility:visible;mso-wrap-style:square;mso-width-percent:0;mso-wrap-distance-left:9pt;mso-wrap-distance-top:0;mso-wrap-distance-right:9pt;mso-wrap-distance-bottom:0;mso-position-horizontal:left;mso-position-horizontal-relative:page;mso-position-vertical:absolute;mso-position-vertical-relative:text;mso-width-percent:0;mso-width-relative:margin;v-text-anchor:middle" o:gfxdata="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" fillcolor="#00b050" stroked="f" strokeweight="1pt">
+              <w10:wrap anchorx="page"/>
+            </v:rect>
           </w:pict>
         </mc:Fallback>
       </mc:AlternateContent>
@@ -1325,33 +1641,255 @@
     </w:pPr>
     <w:r>
       <w:rPr>
+        <w:rFonts w:ascii="Aptos" w:hAnsi="Aptos"/>
+        <w:b/>
+        <w:bCs/>
         <w:noProof/>
-      </w:rPr>
-      <w:pict w14:anchorId="464574E3">
-        <v:shapetype id="_x0000_t75" coordsize="21600,21600" o:spt="75" o:preferrelative="t" path="m@4@5l@4@11@9@11@9@5xe" filled="f" stroked="f">
-          <v:stroke joinstyle="miter"/>
-          <v:formulas>
-            <v:f eqn="if lineDrawn pixelLineWidth 0"/>
-            <v:f eqn="sum @0 1 0"/>
-            <v:f eqn="sum 0 0 @1"/>
-            <v:f eqn="prod @2 1 2"/>
-            <v:f eqn="prod @3 21600 pixelWidth"/>
-            <v:f eqn="prod @3 21600 pixelHeight"/>
-            <v:f eqn="sum @0 0 1"/>
-            <v:f eqn="prod @6 1 2"/>
-            <v:f eqn="prod @7 21600 pixelWidth"/>
-            <v:f eqn="sum @8 21600 0"/>
-            <v:f eqn="prod @7 21600 pixelHeight"/>
-            <v:f eqn="sum @10 21600 0"/>
-          </v:formulas>
-          <v:path o:extrusionok="f" gradientshapeok="t" o:connecttype="rect"/>
-          <o:lock v:ext="edit" aspectratio="t"/>
-        </v:shapetype>
-        <v:shape id="WordPictureWatermark635783500" o:spid="_x0000_s1085" type="#_x0000_t75" style="position:absolute;margin-left:-84.85pt;margin-top:-84.55pt;width:596.2pt;height:842pt;z-index:-251658240;mso-position-horizontal-relative:margin;mso-position-vertical-relative:margin" o:allowincell="f">
-          <v:imagedata r:id="rId1" o:title="fundo_timbrado_margemestreita"/>
-          <w10:wrap anchorx="margin" anchory="page"/>
-        </v:shape>
-      </w:pict>
+        <w:color w:val="262626" w:themeColor="text1" w:themeTint="D9"/>
+        <w:sz w:val="24"/>
+        <w:szCs w:val="24"/>
+      </w:rPr>
+      <mc:AlternateContent>
+        <mc:Choice Requires="wps">
+          <w:drawing>
+            <wp:anchor distT="0" distB="0" distL="114300" distR="114300" simplePos="0" relativeHeight="251668482" behindDoc="0" locked="0" layoutInCell="1" allowOverlap="1" wp14:anchorId="0B81E53E" wp14:editId="672AE718">
+              <wp:simplePos x="0" y="0"/>
+              <wp:positionH relativeFrom="column">
+                <wp:posOffset>-1365885</wp:posOffset>
+              </wp:positionH>
+              <wp:positionV relativeFrom="paragraph">
+                <wp:posOffset>-758190</wp:posOffset>
+              </wp:positionV>
+              <wp:extent cx="952500" cy="952500"/>
+              <wp:effectExtent l="0" t="0" r="0" b="0"/>
+              <wp:wrapNone/>
+              <wp:docPr id="113469834" name="Elipse 10"/>
+              <wp:cNvGraphicFramePr/>
+              <a:graphic xmlns:a="http://schemas.openxmlformats.org/drawingml/2006/main">
+                <a:graphicData uri="http://schemas.microsoft.com/office/word/2010/wordprocessingShape">
+                  <wps:wsp>
+                    <wps:cNvSpPr/>
+                    <wps:spPr>
+                      <a:xfrm>
+                        <a:off x="0" y="0"/>
+                        <a:ext cx="952500" cy="952500"/>
+                      </a:xfrm>
+                      <a:prstGeom prst="ellipse">
+                        <a:avLst/>
+                      </a:prstGeom>
+                      <a:solidFill>
+                        <a:schemeClr val="tx1">
+                          <a:lumMod val="50000"/>
+                          <a:lumOff val="50000"/>
+                        </a:schemeClr>
+                      </a:solidFill>
+                      <a:ln>
+                        <a:noFill/>
+                      </a:ln>
+                    </wps:spPr>
+                    <wps:style>
+                      <a:lnRef idx="2">
+                        <a:schemeClr val="accent1">
+                          <a:shade val="15000"/>
+                        </a:schemeClr>
+                      </a:lnRef>
+                      <a:fillRef idx="1">
+                        <a:schemeClr val="accent1"/>
+                      </a:fillRef>
+                      <a:effectRef idx="0">
+                        <a:schemeClr val="accent1"/>
+                      </a:effectRef>
+                      <a:fontRef idx="minor">
+                        <a:schemeClr val="lt1"/>
+                      </a:fontRef>
+                    </wps:style>
+                    <wps:bodyPr rot="0" spcFirstLastPara="0" vertOverflow="overflow" horzOverflow="overflow" vert="horz" wrap="square" lIns="91440" tIns="45720" rIns="91440" bIns="45720" numCol="1" spcCol="0" rtlCol="0" fromWordArt="0" anchor="ctr" anchorCtr="0" forceAA="0" compatLnSpc="1">
+                      <a:prstTxWarp prst="textNoShape">
+                        <a:avLst/>
+                      </a:prstTxWarp>
+                      <a:noAutofit/>
+                    </wps:bodyPr>
+                  </wps:wsp>
+                </a:graphicData>
+              </a:graphic>
+            </wp:anchor>
+          </w:drawing>
+        </mc:Choice>
+        <mc:Fallback>
+          <w:pict>
+            <v:oval w14:anchorId="33900E58" id="Elipse 10" o:spid="_x0000_s1026" style="position:absolute;margin-left:-107.55pt;margin-top:-59.7pt;width:75pt;height:75pt;z-index:251668482;visibility:visible;mso-wrap-style:square;mso-wrap-distance-left:9pt;mso-wrap-distance-top:0;mso-wrap-distance-right:9pt;mso-wrap-distance-bottom:0;mso-position-horizontal:absolute;mso-position-horizontal-relative:text;mso-position-vertical:absolute;mso-position-vertical-relative:text;v-text-anchor:middle" o:gfxdata="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" fillcolor="gray [1629]" stroked="f" strokeweight="1pt">
+              <v:stroke joinstyle="miter"/>
+            </v:oval>
+          </w:pict>
+        </mc:Fallback>
+      </mc:AlternateContent>
+    </w:r>
+    <w:r>
+      <w:rPr>
+        <w:rFonts w:ascii="Aptos" w:hAnsi="Aptos"/>
+        <w:b/>
+        <w:bCs/>
+        <w:noProof/>
+        <w:color w:val="262626" w:themeColor="text1" w:themeTint="D9"/>
+        <w:sz w:val="24"/>
+        <w:szCs w:val="24"/>
+      </w:rPr>
+      <mc:AlternateContent>
+        <mc:Choice Requires="wps">
+          <w:drawing>
+            <wp:anchor distT="0" distB="0" distL="114300" distR="114300" simplePos="0" relativeHeight="251670530" behindDoc="0" locked="0" layoutInCell="1" allowOverlap="1" wp14:anchorId="6A89204A" wp14:editId="57CCDDE3">
+              <wp:simplePos x="0" y="0"/>
+              <wp:positionH relativeFrom="column">
+                <wp:posOffset>-1565910</wp:posOffset>
+              </wp:positionH>
+              <wp:positionV relativeFrom="paragraph">
+                <wp:posOffset>-326390</wp:posOffset>
+              </wp:positionV>
+              <wp:extent cx="952500" cy="952500"/>
+              <wp:effectExtent l="0" t="0" r="0" b="0"/>
+              <wp:wrapNone/>
+              <wp:docPr id="982199977" name="Elipse 10"/>
+              <wp:cNvGraphicFramePr/>
+              <a:graphic xmlns:a="http://schemas.openxmlformats.org/drawingml/2006/main">
+                <a:graphicData uri="http://schemas.microsoft.com/office/word/2010/wordprocessingShape">
+                  <wps:wsp>
+                    <wps:cNvSpPr/>
+                    <wps:spPr>
+                      <a:xfrm>
+                        <a:off x="0" y="0"/>
+                        <a:ext cx="952500" cy="952500"/>
+                      </a:xfrm>
+                      <a:prstGeom prst="ellipse">
+                        <a:avLst/>
+                      </a:prstGeom>
+                      <a:solidFill>
+                        <a:schemeClr val="tx1">
+                          <a:lumMod val="75000"/>
+                          <a:lumOff val="25000"/>
+                        </a:schemeClr>
+                      </a:solidFill>
+                      <a:ln>
+                        <a:noFill/>
+                      </a:ln>
+                    </wps:spPr>
+                    <wps:style>
+                      <a:lnRef idx="2">
+                        <a:schemeClr val="accent1">
+                          <a:shade val="15000"/>
+                        </a:schemeClr>
+                      </a:lnRef>
+                      <a:fillRef idx="1">
+                        <a:schemeClr val="accent1"/>
+                      </a:fillRef>
+                      <a:effectRef idx="0">
+                        <a:schemeClr val="accent1"/>
+                      </a:effectRef>
+                      <a:fontRef idx="minor">
+                        <a:schemeClr val="lt1"/>
+                      </a:fontRef>
+                    </wps:style>
+                    <wps:bodyPr rot="0" spcFirstLastPara="0" vertOverflow="overflow" horzOverflow="overflow" vert="horz" wrap="square" lIns="91440" tIns="45720" rIns="91440" bIns="45720" numCol="1" spcCol="0" rtlCol="0" fromWordArt="0" anchor="ctr" anchorCtr="0" forceAA="0" compatLnSpc="1">
+                      <a:prstTxWarp prst="textNoShape">
+                        <a:avLst/>
+                      </a:prstTxWarp>
+                      <a:noAutofit/>
+                    </wps:bodyPr>
+                  </wps:wsp>
+                </a:graphicData>
+              </a:graphic>
+            </wp:anchor>
+          </w:drawing>
+        </mc:Choice>
+        <mc:Fallback>
+          <w:pict>
+            <v:oval w14:anchorId="030B625C" id="Elipse 10" o:spid="_x0000_s1026" style="position:absolute;margin-left:-123.3pt;margin-top:-25.7pt;width:75pt;height:75pt;z-index:251670530;visibility:visible;mso-wrap-style:square;mso-wrap-distance-left:9pt;mso-wrap-distance-top:0;mso-wrap-distance-right:9pt;mso-wrap-distance-bottom:0;mso-position-horizontal:absolute;mso-position-horizontal-relative:text;mso-position-vertical:absolute;mso-position-vertical-relative:text;v-text-anchor:middle" o:gfxdata="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" fillcolor="#404040 [2429]" stroked="f" strokeweight="1pt">
+              <v:stroke joinstyle="miter"/>
+            </v:oval>
+          </w:pict>
+        </mc:Fallback>
+      </mc:AlternateContent>
+    </w:r>
+    <w:r>
+      <w:rPr>
+        <w:rFonts w:ascii="Aptos" w:hAnsi="Aptos"/>
+        <w:b/>
+        <w:bCs/>
+        <w:noProof/>
+        <w:color w:val="262626" w:themeColor="text1" w:themeTint="D9"/>
+        <w:sz w:val="24"/>
+        <w:szCs w:val="24"/>
+      </w:rPr>
+      <mc:AlternateContent>
+        <mc:Choice Requires="wps">
+          <w:drawing>
+            <wp:anchor distT="0" distB="0" distL="114300" distR="114300" simplePos="0" relativeHeight="251667458" behindDoc="0" locked="0" layoutInCell="1" allowOverlap="1" wp14:anchorId="5D7D9564" wp14:editId="017FA932">
+              <wp:simplePos x="0" y="0"/>
+              <wp:positionH relativeFrom="page">
+                <wp:posOffset>28575</wp:posOffset>
+              </wp:positionH>
+              <wp:positionV relativeFrom="paragraph">
+                <wp:posOffset>-777240</wp:posOffset>
+              </wp:positionV>
+              <wp:extent cx="7753350" cy="590550"/>
+              <wp:effectExtent l="0" t="0" r="0" b="0"/>
+              <wp:wrapNone/>
+              <wp:docPr id="1361249409" name="Retângulo 8"/>
+              <wp:cNvGraphicFramePr/>
+              <a:graphic xmlns:a="http://schemas.openxmlformats.org/drawingml/2006/main">
+                <a:graphicData uri="http://schemas.microsoft.com/office/word/2010/wordprocessingShape">
+                  <wps:wsp>
+                    <wps:cNvSpPr/>
+                    <wps:spPr>
+                      <a:xfrm>
+                        <a:off x="0" y="0"/>
+                        <a:ext cx="7753350" cy="590550"/>
+                      </a:xfrm>
+                      <a:prstGeom prst="rect">
+                        <a:avLst/>
+                      </a:prstGeom>
+                      <a:solidFill>
+                        <a:srgbClr val="00B050"/>
+                      </a:solidFill>
+                      <a:ln>
+                        <a:noFill/>
+                      </a:ln>
+                    </wps:spPr>
+                    <wps:style>
+                      <a:lnRef idx="2">
+                        <a:schemeClr val="accent1">
+                          <a:shade val="15000"/>
+                        </a:schemeClr>
+                      </a:lnRef>
+                      <a:fillRef idx="1">
+                        <a:schemeClr val="accent1"/>
+                      </a:fillRef>
+                      <a:effectRef idx="0">
+                        <a:schemeClr val="accent1"/>
+                      </a:effectRef>
+                      <a:fontRef idx="minor">
+                        <a:schemeClr val="lt1"/>
+                      </a:fontRef>
+                    </wps:style>
+                    <wps:bodyPr rot="0" spcFirstLastPara="0" vertOverflow="overflow" horzOverflow="overflow" vert="horz" wrap="square" lIns="91440" tIns="45720" rIns="91440" bIns="45720" numCol="1" spcCol="0" rtlCol="0" fromWordArt="0" anchor="ctr" anchorCtr="0" forceAA="0" compatLnSpc="1">
+                      <a:prstTxWarp prst="textNoShape">
+                        <a:avLst/>
+                      </a:prstTxWarp>
+                      <a:noAutofit/>
+                    </wps:bodyPr>
+                  </wps:wsp>
+                </a:graphicData>
+              </a:graphic>
+            </wp:anchor>
+          </w:drawing>
+        </mc:Choice>
+        <mc:Fallback>
+          <w:pict>
+            <v:rect w14:anchorId="3FDD9210" id="Retângulo 8" o:spid="_x0000_s1026" style="position:absolute;margin-left:2.25pt;margin-top:-61.2pt;width:610.5pt;height:46.5pt;z-index:251667458;visibility:visible;mso-wrap-style:square;mso-wrap-distance-left:9pt;mso-wrap-distance-top:0;mso-wrap-distance-right:9pt;mso-wrap-distance-bottom:0;mso-position-horizontal:absolute;mso-position-horizontal-relative:page;mso-position-vertical:absolute;mso-position-vertical-relative:text;v-text-anchor:middle" o:gfxdata="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" fillcolor="#00b050" stroked="f" strokeweight="1pt">
+              <w10:wrap anchorx="page"/>
+            </v:rect>
+          </w:pict>
+        </mc:Fallback>
+      </mc:AlternateContent>
     </w:r>
   </w:p>
 </w:hdr>
@@ -3922,6 +4460,15 @@
 </file>
 
 <file path=customXml/item1.xml><?xml version="1.0" encoding="utf-8"?>
+<?mso-contentType ?>
+<FormTemplates xmlns="http://schemas.microsoft.com/sharepoint/v3/contenttype/forms">
+  <Display>DocumentLibraryForm</Display>
+  <Edit>DocumentLibraryForm</Edit>
+  <New>DocumentLibraryForm</New>
+</FormTemplates>
+</file>
+
+<file path=customXml/item2.xml><?xml version="1.0" encoding="utf-8"?>
 <p:properties xmlns:p="http://schemas.microsoft.com/office/2006/metadata/properties" xmlns:xsi="http://www.w3.org/2001/XMLSchema-instance" xmlns:pc="http://schemas.microsoft.com/office/infopath/2007/PartnerControls">
   <documentManagement>
     <lcf76f155ced4ddcb4097134ff3c332f xmlns="3164ea61-7977-4d50-ba89-ba79f2a6ac2e">
@@ -3932,20 +4479,7 @@
 </p:properties>
 </file>
 
-<file path=customXml/item2.xml><?xml version="1.0" encoding="utf-8"?>
-<?mso-contentType ?>
-<FormTemplates xmlns="http://schemas.microsoft.com/sharepoint/v3/contenttype/forms">
-  <Display>DocumentLibraryForm</Display>
-  <Edit>DocumentLibraryForm</Edit>
-  <New>DocumentLibraryForm</New>
-</FormTemplates>
-</file>
-
 <file path=customXml/item3.xml><?xml version="1.0" encoding="utf-8"?>
-<b:Sources xmlns:b="http://schemas.openxmlformats.org/officeDocument/2006/bibliography" xmlns="http://schemas.openxmlformats.org/officeDocument/2006/bibliography" SelectedStyle="\APASixthEditionOfficeOnline.xsl" StyleName="APA" Version="6"/>
-</file>
-
-<file path=customXml/item4.xml><?xml version="1.0" encoding="utf-8"?>
 <ct:contentTypeSchema xmlns:ct="http://schemas.microsoft.com/office/2006/metadata/contentType" xmlns:ma="http://schemas.microsoft.com/office/2006/metadata/properties/metaAttributes" ct:_="" ma:_="" ma:contentTypeName="Documento" ma:contentTypeID="0x010100220EDCF844437C4389CD9FCE6FDF6B49" ma:contentTypeVersion="18" ma:contentTypeDescription="Crie um novo documento." ma:contentTypeScope="" ma:versionID="a83769791b9e974cc2a0a582548f9c23">
   <xsd:schema xmlns:xsd="http://www.w3.org/2001/XMLSchema" xmlns:xs="http://www.w3.org/2001/XMLSchema" xmlns:p="http://schemas.microsoft.com/office/2006/metadata/properties" xmlns:ns2="3f9c344f-c3dc-4d3a-ba8b-29f4809c702e" xmlns:ns3="3164ea61-7977-4d50-ba89-ba79f2a6ac2e" targetNamespace="http://schemas.microsoft.com/office/2006/metadata/properties" ma:root="true" ma:fieldsID="d7b5b93989adeff1ae6512715283d8fd" ns2:_="" ns3:_="">
     <xsd:import namespace="3f9c344f-c3dc-4d3a-ba8b-29f4809c702e"/>
@@ -4174,7 +4708,19 @@
 </ct:contentTypeSchema>
 </file>
 
+<file path=customXml/item4.xml><?xml version="1.0" encoding="utf-8"?>
+<b:Sources xmlns:b="http://schemas.openxmlformats.org/officeDocument/2006/bibliography" xmlns="http://schemas.openxmlformats.org/officeDocument/2006/bibliography" SelectedStyle="\APASixthEditionOfficeOnline.xsl" StyleName="APA" Version="6"/>
+</file>
+
 <file path=customXml/itemProps1.xml><?xml version="1.0" encoding="utf-8"?>
+<ds:datastoreItem xmlns:ds="http://schemas.openxmlformats.org/officeDocument/2006/customXml" ds:itemID="{B52C9AD5-4F18-4494-A12B-C11EA8399E21}">
+  <ds:schemaRefs>
+    <ds:schemaRef ds:uri="http://schemas.microsoft.com/sharepoint/v3/contenttype/forms"/>
+  </ds:schemaRefs>
+</ds:datastoreItem>
+</file>
+
+<file path=customXml/itemProps2.xml><?xml version="1.0" encoding="utf-8"?>
 <ds:datastoreItem xmlns:ds="http://schemas.openxmlformats.org/officeDocument/2006/customXml" ds:itemID="{79054B02-B215-46AC-9176-544339E93661}">
   <ds:schemaRefs>
     <ds:schemaRef ds:uri="http://schemas.microsoft.com/office/2006/metadata/properties"/>
@@ -4185,23 +4731,7 @@
 </ds:datastoreItem>
 </file>
 
-<file path=customXml/itemProps2.xml><?xml version="1.0" encoding="utf-8"?>
-<ds:datastoreItem xmlns:ds="http://schemas.openxmlformats.org/officeDocument/2006/customXml" ds:itemID="{B52C9AD5-4F18-4494-A12B-C11EA8399E21}">
-  <ds:schemaRefs>
-    <ds:schemaRef ds:uri="http://schemas.microsoft.com/sharepoint/v3/contenttype/forms"/>
-  </ds:schemaRefs>
-</ds:datastoreItem>
-</file>
-
 <file path=customXml/itemProps3.xml><?xml version="1.0" encoding="utf-8"?>
-<ds:datastoreItem xmlns:ds="http://schemas.openxmlformats.org/officeDocument/2006/customXml" ds:itemID="{43C36E59-8586-4352-8310-158AD4E65655}">
-  <ds:schemaRefs>
-    <ds:schemaRef ds:uri="http://schemas.openxmlformats.org/officeDocument/2006/bibliography"/>
-  </ds:schemaRefs>
-</ds:datastoreItem>
-</file>
-
-<file path=customXml/itemProps4.xml><?xml version="1.0" encoding="utf-8"?>
 <ds:datastoreItem xmlns:ds="http://schemas.openxmlformats.org/officeDocument/2006/customXml" ds:itemID="{3C65E04D-7D2C-4BF7-B139-8B0C4AF2AE42}">
   <ds:schemaRefs>
     <ds:schemaRef ds:uri="http://schemas.microsoft.com/office/2006/metadata/contentType"/>
@@ -4218,4 +4748,12 @@
     <ds:schemaRef ds:uri="http://schemas.microsoft.com/internal/obd"/>
   </ds:schemaRefs>
 </ds:datastoreItem>
+</file>
+
+<file path=customXml/itemProps4.xml><?xml version="1.0" encoding="utf-8"?>
+<ds:datastoreItem xmlns:ds="http://schemas.openxmlformats.org/officeDocument/2006/customXml" ds:itemID="{43C36E59-8586-4352-8310-158AD4E65655}">
+  <ds:schemaRefs>
+    <ds:schemaRef ds:uri="http://schemas.openxmlformats.org/officeDocument/2006/bibliography"/>
+  </ds:schemaRefs>
+</ds:datastoreItem>
 </file>
</xml_diff>

<commit_message>
Adicionando atas e melhora no Slide da Index
</commit_message>
<xml_diff>
--- a/Atas/Ata de Reunião - Modelo.docx
+++ b/Atas/Ata de Reunião - Modelo.docx
@@ -44,7 +44,40 @@
           <w:sz w:val="24"/>
           <w:szCs w:val="24"/>
         </w:rPr>
-        <w:t>Dia 2 – Semana 2</w:t>
+        <w:t xml:space="preserve">Dia </w:t>
+      </w:r>
+      <w:r>
+        <w:rPr>
+          <w:rFonts w:ascii="Aptos" w:hAnsi="Aptos"/>
+          <w:b/>
+          <w:bCs/>
+          <w:color w:val="262626" w:themeColor="text1" w:themeTint="D9"/>
+          <w:sz w:val="24"/>
+          <w:szCs w:val="24"/>
+        </w:rPr>
+        <w:t>3</w:t>
+      </w:r>
+      <w:r>
+        <w:rPr>
+          <w:rFonts w:ascii="Aptos" w:hAnsi="Aptos"/>
+          <w:b/>
+          <w:bCs/>
+          <w:color w:val="262626" w:themeColor="text1" w:themeTint="D9"/>
+          <w:sz w:val="24"/>
+          <w:szCs w:val="24"/>
+        </w:rPr>
+        <w:t xml:space="preserve"> – Semana </w:t>
+      </w:r>
+      <w:r>
+        <w:rPr>
+          <w:rFonts w:ascii="Aptos" w:hAnsi="Aptos"/>
+          <w:b/>
+          <w:bCs/>
+          <w:color w:val="262626" w:themeColor="text1" w:themeTint="D9"/>
+          <w:sz w:val="24"/>
+          <w:szCs w:val="24"/>
+        </w:rPr>
+        <w:t>8</w:t>
       </w:r>
       <w:r>
         <w:rPr>
@@ -101,7 +134,40 @@
           <w:sz w:val="24"/>
           <w:szCs w:val="24"/>
         </w:rPr>
-        <w:t>27/09/2024</w:t>
+        <w:t>12</w:t>
+      </w:r>
+      <w:r>
+        <w:rPr>
+          <w:rFonts w:ascii="Aptos" w:hAnsi="Aptos"/>
+          <w:b/>
+          <w:bCs/>
+          <w:color w:val="262626" w:themeColor="text1" w:themeTint="D9"/>
+          <w:sz w:val="24"/>
+          <w:szCs w:val="24"/>
+        </w:rPr>
+        <w:t>/</w:t>
+      </w:r>
+      <w:r>
+        <w:rPr>
+          <w:rFonts w:ascii="Aptos" w:hAnsi="Aptos"/>
+          <w:b/>
+          <w:bCs/>
+          <w:color w:val="262626" w:themeColor="text1" w:themeTint="D9"/>
+          <w:sz w:val="24"/>
+          <w:szCs w:val="24"/>
+        </w:rPr>
+        <w:t>11</w:t>
+      </w:r>
+      <w:r>
+        <w:rPr>
+          <w:rFonts w:ascii="Aptos" w:hAnsi="Aptos"/>
+          <w:b/>
+          <w:bCs/>
+          <w:color w:val="262626" w:themeColor="text1" w:themeTint="D9"/>
+          <w:sz w:val="24"/>
+          <w:szCs w:val="24"/>
+        </w:rPr>
+        <w:t>/2024</w:t>
       </w:r>
     </w:p>
     <w:p>
@@ -518,6 +584,18 @@
     </w:p>
     <w:p>
       <w:pPr>
+        <w:rPr>
+          <w:rFonts w:ascii="Aptos" w:hAnsi="Aptos"/>
+          <w:b/>
+          <w:bCs/>
+          <w:color w:val="262626" w:themeColor="text1" w:themeTint="D9"/>
+          <w:sz w:val="24"/>
+          <w:szCs w:val="24"/>
+        </w:rPr>
+      </w:pPr>
+    </w:p>
+    <w:p>
+      <w:pPr>
         <w:pStyle w:val="PargrafodaLista"/>
         <w:numPr>
           <w:ilvl w:val="0"/>
@@ -537,7 +615,7 @@
           <w:sz w:val="24"/>
           <w:szCs w:val="24"/>
         </w:rPr>
-        <w:t>Paleta de cores do site e da calculadora</w:t>
+        <w:t>Progresso das tarefas</w:t>
       </w:r>
     </w:p>
     <w:p>
@@ -561,8 +639,19 @@
           <w:sz w:val="24"/>
           <w:szCs w:val="24"/>
         </w:rPr>
-        <w:t>Estilização do site</w:t>
+        <w:t xml:space="preserve">Aplicação da API </w:t>
       </w:r>
+      <w:proofErr w:type="spellStart"/>
+      <w:r>
+        <w:rPr>
+          <w:rFonts w:ascii="Aptos" w:hAnsi="Aptos"/>
+          <w:color w:val="262626" w:themeColor="text1" w:themeTint="D9"/>
+          <w:sz w:val="24"/>
+          <w:szCs w:val="24"/>
+        </w:rPr>
+        <w:t>BobIA</w:t>
+      </w:r>
+      <w:proofErr w:type="spellEnd"/>
     </w:p>
     <w:p>
       <w:pPr>
@@ -853,20 +942,8 @@
                 <w:szCs w:val="24"/>
                 <w:lang w:eastAsia="en-US"/>
               </w:rPr>
-              <w:t xml:space="preserve">Leandro </w:t>
+              <w:t>Leandro Robatino</w:t>
             </w:r>
-            <w:proofErr w:type="spellStart"/>
-            <w:r>
-              <w:rPr>
-                <w:rFonts w:ascii="Aptos" w:hAnsi="Aptos"/>
-                <w:color w:val="262626" w:themeColor="text1" w:themeTint="D9"/>
-                <w:sz w:val="24"/>
-                <w:szCs w:val="24"/>
-                <w:lang w:eastAsia="en-US"/>
-              </w:rPr>
-              <w:t>Robatino</w:t>
-            </w:r>
-            <w:proofErr w:type="spellEnd"/>
           </w:p>
         </w:tc>
       </w:tr>
@@ -1117,20 +1194,8 @@
                 <w:szCs w:val="24"/>
                 <w:lang w:eastAsia="en-US"/>
               </w:rPr>
-              <w:t xml:space="preserve">Phelipe </w:t>
+              <w:t>Phelipe Bruione</w:t>
             </w:r>
-            <w:proofErr w:type="spellStart"/>
-            <w:r>
-              <w:rPr>
-                <w:rFonts w:ascii="Aptos" w:hAnsi="Aptos"/>
-                <w:color w:val="262626" w:themeColor="text1" w:themeTint="D9"/>
-                <w:sz w:val="24"/>
-                <w:szCs w:val="24"/>
-                <w:lang w:eastAsia="en-US"/>
-              </w:rPr>
-              <w:t>Bruione</w:t>
-            </w:r>
-            <w:proofErr w:type="spellEnd"/>
           </w:p>
         </w:tc>
       </w:tr>
@@ -4904,6 +4969,15 @@
 </file>
 
 <file path=customXml/item1.xml><?xml version="1.0" encoding="utf-8"?>
+<?mso-contentType ?>
+<FormTemplates xmlns="http://schemas.microsoft.com/sharepoint/v3/contenttype/forms">
+  <Display>DocumentLibraryForm</Display>
+  <Edit>DocumentLibraryForm</Edit>
+  <New>DocumentLibraryForm</New>
+</FormTemplates>
+</file>
+
+<file path=customXml/item2.xml><?xml version="1.0" encoding="utf-8"?>
 <p:properties xmlns:p="http://schemas.microsoft.com/office/2006/metadata/properties" xmlns:xsi="http://www.w3.org/2001/XMLSchema-instance" xmlns:pc="http://schemas.microsoft.com/office/infopath/2007/PartnerControls">
   <documentManagement>
     <lcf76f155ced4ddcb4097134ff3c332f xmlns="3164ea61-7977-4d50-ba89-ba79f2a6ac2e">
@@ -4914,20 +4988,7 @@
 </p:properties>
 </file>
 
-<file path=customXml/item2.xml><?xml version="1.0" encoding="utf-8"?>
-<?mso-contentType ?>
-<FormTemplates xmlns="http://schemas.microsoft.com/sharepoint/v3/contenttype/forms">
-  <Display>DocumentLibraryForm</Display>
-  <Edit>DocumentLibraryForm</Edit>
-  <New>DocumentLibraryForm</New>
-</FormTemplates>
-</file>
-
 <file path=customXml/item3.xml><?xml version="1.0" encoding="utf-8"?>
-<b:Sources xmlns:b="http://schemas.openxmlformats.org/officeDocument/2006/bibliography" xmlns="http://schemas.openxmlformats.org/officeDocument/2006/bibliography" SelectedStyle="\APASixthEditionOfficeOnline.xsl" StyleName="APA" Version="6"/>
-</file>
-
-<file path=customXml/item4.xml><?xml version="1.0" encoding="utf-8"?>
 <ct:contentTypeSchema xmlns:ct="http://schemas.microsoft.com/office/2006/metadata/contentType" xmlns:ma="http://schemas.microsoft.com/office/2006/metadata/properties/metaAttributes" ct:_="" ma:_="" ma:contentTypeName="Documento" ma:contentTypeID="0x010100220EDCF844437C4389CD9FCE6FDF6B49" ma:contentTypeVersion="18" ma:contentTypeDescription="Crie um novo documento." ma:contentTypeScope="" ma:versionID="a83769791b9e974cc2a0a582548f9c23">
   <xsd:schema xmlns:xsd="http://www.w3.org/2001/XMLSchema" xmlns:xs="http://www.w3.org/2001/XMLSchema" xmlns:p="http://schemas.microsoft.com/office/2006/metadata/properties" xmlns:ns2="3f9c344f-c3dc-4d3a-ba8b-29f4809c702e" xmlns:ns3="3164ea61-7977-4d50-ba89-ba79f2a6ac2e" targetNamespace="http://schemas.microsoft.com/office/2006/metadata/properties" ma:root="true" ma:fieldsID="d7b5b93989adeff1ae6512715283d8fd" ns2:_="" ns3:_="">
     <xsd:import namespace="3f9c344f-c3dc-4d3a-ba8b-29f4809c702e"/>
@@ -5156,7 +5217,19 @@
 </ct:contentTypeSchema>
 </file>
 
+<file path=customXml/item4.xml><?xml version="1.0" encoding="utf-8"?>
+<b:Sources xmlns:b="http://schemas.openxmlformats.org/officeDocument/2006/bibliography" xmlns="http://schemas.openxmlformats.org/officeDocument/2006/bibliography" SelectedStyle="\APASixthEditionOfficeOnline.xsl" StyleName="APA" Version="6"/>
+</file>
+
 <file path=customXml/itemProps1.xml><?xml version="1.0" encoding="utf-8"?>
+<ds:datastoreItem xmlns:ds="http://schemas.openxmlformats.org/officeDocument/2006/customXml" ds:itemID="{B52C9AD5-4F18-4494-A12B-C11EA8399E21}">
+  <ds:schemaRefs>
+    <ds:schemaRef ds:uri="http://schemas.microsoft.com/sharepoint/v3/contenttype/forms"/>
+  </ds:schemaRefs>
+</ds:datastoreItem>
+</file>
+
+<file path=customXml/itemProps2.xml><?xml version="1.0" encoding="utf-8"?>
 <ds:datastoreItem xmlns:ds="http://schemas.openxmlformats.org/officeDocument/2006/customXml" ds:itemID="{79054B02-B215-46AC-9176-544339E93661}">
   <ds:schemaRefs>
     <ds:schemaRef ds:uri="http://schemas.microsoft.com/office/2006/metadata/properties"/>
@@ -5167,23 +5240,7 @@
 </ds:datastoreItem>
 </file>
 
-<file path=customXml/itemProps2.xml><?xml version="1.0" encoding="utf-8"?>
-<ds:datastoreItem xmlns:ds="http://schemas.openxmlformats.org/officeDocument/2006/customXml" ds:itemID="{B52C9AD5-4F18-4494-A12B-C11EA8399E21}">
-  <ds:schemaRefs>
-    <ds:schemaRef ds:uri="http://schemas.microsoft.com/sharepoint/v3/contenttype/forms"/>
-  </ds:schemaRefs>
-</ds:datastoreItem>
-</file>
-
 <file path=customXml/itemProps3.xml><?xml version="1.0" encoding="utf-8"?>
-<ds:datastoreItem xmlns:ds="http://schemas.openxmlformats.org/officeDocument/2006/customXml" ds:itemID="{43C36E59-8586-4352-8310-158AD4E65655}">
-  <ds:schemaRefs>
-    <ds:schemaRef ds:uri="http://schemas.openxmlformats.org/officeDocument/2006/bibliography"/>
-  </ds:schemaRefs>
-</ds:datastoreItem>
-</file>
-
-<file path=customXml/itemProps4.xml><?xml version="1.0" encoding="utf-8"?>
 <ds:datastoreItem xmlns:ds="http://schemas.openxmlformats.org/officeDocument/2006/customXml" ds:itemID="{3C65E04D-7D2C-4BF7-B139-8B0C4AF2AE42}">
   <ds:schemaRefs>
     <ds:schemaRef ds:uri="http://schemas.microsoft.com/office/2006/metadata/contentType"/>
@@ -5200,4 +5257,12 @@
     <ds:schemaRef ds:uri="http://schemas.microsoft.com/internal/obd"/>
   </ds:schemaRefs>
 </ds:datastoreItem>
+</file>
+
+<file path=customXml/itemProps4.xml><?xml version="1.0" encoding="utf-8"?>
+<ds:datastoreItem xmlns:ds="http://schemas.openxmlformats.org/officeDocument/2006/customXml" ds:itemID="{43C36E59-8586-4352-8310-158AD4E65655}">
+  <ds:schemaRefs>
+    <ds:schemaRef ds:uri="http://schemas.openxmlformats.org/officeDocument/2006/bibliography"/>
+  </ds:schemaRefs>
+</ds:datastoreItem>
 </file>
</xml_diff>